<commit_message>
add education and position
</commit_message>
<xml_diff>
--- a/readme.docx
+++ b/readme.docx
@@ -44,14 +44,12 @@
               <w:text/>
             </w:sdtPr>
             <w:sdtContent>
-              <w:proofErr w:type="gramStart"/>
               <w:r>
                 <w:rPr>
                   <w:rFonts w:hint="eastAsia"/>
                 </w:rPr>
                 <w:t>吴定昌</w:t>
               </w:r>
-              <w:proofErr w:type="gramEnd"/>
             </w:sdtContent>
           </w:sdt>
         </w:p>
@@ -183,38 +181,14 @@
         <w:t>目标职位</w:t>
       </w:r>
     </w:p>
-    <w:sdt>
-      <w:sdtPr>
-        <w:id w:val="1952284292"/>
-        <w:placeholder>
-          <w:docPart w:val="365BA374402C4CDBA048C4629BD42D7D"/>
-        </w:placeholder>
-        <w:temporary/>
-        <w:showingPlcHdr/>
-      </w:sdtPr>
-      <w:sdtContent>
-        <w:p>
-          <w:r>
-            <w:rPr>
-              <w:lang w:val="zh-CN"/>
-            </w:rPr>
-            <w:t>[</w:t>
-          </w:r>
-          <w:r>
-            <w:rPr>
-              <w:lang w:val="zh-CN"/>
-            </w:rPr>
-            <w:t>键入您的目标职位</w:t>
-          </w:r>
-          <w:r>
-            <w:rPr>
-              <w:lang w:val="zh-CN"/>
-            </w:rPr>
-            <w:t>]</w:t>
-          </w:r>
-        </w:p>
-      </w:sdtContent>
-    </w:sdt>
+    <w:p>
+      <w:r>
+        <w:rPr>
+          <w:rFonts w:hint="eastAsia"/>
+        </w:rPr>
+        <w:t>俺说的发</w:t>
+      </w:r>
+    </w:p>
     <w:p>
       <w:pPr>
         <w:pStyle w:val="af9"/>
@@ -2110,6 +2084,7 @@
     <w:lsdException w:name="HTML Sample" w:semiHidden="1" w:unhideWhenUsed="1"/>
     <w:lsdException w:name="HTML Typewriter" w:semiHidden="1" w:unhideWhenUsed="1"/>
     <w:lsdException w:name="HTML Variable" w:semiHidden="1" w:unhideWhenUsed="1"/>
+    <w:lsdException w:name="Normal Table" w:semiHidden="1" w:unhideWhenUsed="1"/>
     <w:lsdException w:name="annotation subject" w:semiHidden="1" w:unhideWhenUsed="1"/>
     <w:lsdException w:name="No List" w:semiHidden="1" w:unhideWhenUsed="1"/>
     <w:lsdException w:name="Outline List 1" w:semiHidden="1" w:unhideWhenUsed="1"/>
@@ -2152,8 +2127,11 @@
     <w:lsdException w:name="Table Contemporary" w:semiHidden="1" w:unhideWhenUsed="1"/>
     <w:lsdException w:name="Table Elegant" w:semiHidden="1" w:unhideWhenUsed="1"/>
     <w:lsdException w:name="Table Professional" w:semiHidden="1" w:unhideWhenUsed="1"/>
+    <w:lsdException w:name="Table Subtle 1" w:semiHidden="1" w:unhideWhenUsed="1"/>
     <w:lsdException w:name="Table Subtle 2" w:semiHidden="1" w:unhideWhenUsed="1"/>
     <w:lsdException w:name="Table Web 1" w:semiHidden="1" w:unhideWhenUsed="1"/>
+    <w:lsdException w:name="Table Web 2" w:semiHidden="1" w:unhideWhenUsed="1"/>
+    <w:lsdException w:name="Table Web 3" w:semiHidden="1" w:unhideWhenUsed="1"/>
     <w:lsdException w:name="Balloon Text" w:semiHidden="1" w:unhideWhenUsed="1"/>
     <w:lsdException w:name="Table Grid" w:uiPriority="59"/>
     <w:lsdException w:name="Table Theme" w:semiHidden="1" w:unhideWhenUsed="1"/>
@@ -3327,35 +3305,6 @@
     </w:docPart>
     <w:docPart>
       <w:docPartPr>
-        <w:name w:val="365BA374402C4CDBA048C4629BD42D7D"/>
-        <w:category>
-          <w:name w:val="常规"/>
-          <w:gallery w:val="placeholder"/>
-        </w:category>
-        <w:types>
-          <w:type w:val="bbPlcHdr"/>
-        </w:types>
-        <w:behaviors>
-          <w:behavior w:val="content"/>
-        </w:behaviors>
-        <w:guid w:val="{A40E4AF2-7EC0-4389-88CE-97A71456E931}"/>
-      </w:docPartPr>
-      <w:docPartBody>
-        <w:p>
-          <w:pPr>
-            <w:pStyle w:val="365BA374402C4CDBA048C4629BD42D7D"/>
-          </w:pPr>
-          <w:r>
-            <w:rPr>
-              <w:lang w:val="zh-CN"/>
-            </w:rPr>
-            <w:t>[键入您的目标职位]</w:t>
-          </w:r>
-        </w:p>
-      </w:docPartBody>
-    </w:docPart>
-    <w:docPart>
-      <w:docPartPr>
         <w:name w:val="EDE16C4A432A4BF28242BC4FDE051391"/>
         <w:category>
           <w:name w:val="常规"/>
@@ -3802,6 +3751,8 @@
   </w:compat>
   <w:rsids>
     <w:rsidRoot w:val="00E427A3"/>
+    <w:rsid w:val="001A5590"/>
+    <w:rsid w:val="001B7B3B"/>
     <w:rsid w:val="00E427A3"/>
   </w:rsids>
   <m:mathPr>
@@ -4685,10 +4636,6 @@
 </file>
 
 <file path=customXml/item2.xml><?xml version="1.0" encoding="utf-8"?>
-<b:Sources xmlns:b="http://schemas.openxmlformats.org/officeDocument/2006/bibliography" SelectedStyle="\APA.XSL" StyleName="APA"/>
-</file>
-
-<file path=customXml/item3.xml><?xml version="1.0" encoding="utf-8"?>
 <outs:outSpaceData xmlns:outs="http://schemas.microsoft.com/office/2009/outspace/metadata">
   <outs:relatedDates/>
   <outs:relatedDocuments/>
@@ -4696,6 +4643,10 @@
   <propertyMetadataList xmlns="http://schemas.microsoft.com/office/2009/outspace/metadata"/>
   <outs:corruptMetadataWasLost>true</outs:corruptMetadataWasLost>
 </outs:outSpaceData>
+</file>
+
+<file path=customXml/item3.xml><?xml version="1.0" encoding="utf-8"?>
+<b:Sources xmlns:b="http://schemas.openxmlformats.org/officeDocument/2006/bibliography" SelectedStyle="\APA.XSL" StyleName="APA"/>
 </file>
 
 <file path=customXml/itemProps1.xml><?xml version="1.0" encoding="utf-8"?>
@@ -4707,17 +4658,17 @@
 </file>
 
 <file path=customXml/itemProps2.xml><?xml version="1.0" encoding="utf-8"?>
+<ds:datastoreItem xmlns:ds="http://schemas.openxmlformats.org/officeDocument/2006/customXml" ds:itemID="{82F762DA-57FE-4DB2-A5C9-E5D4ACBFE43A}">
+  <ds:schemaRefs>
+    <ds:schemaRef ds:uri="http://schemas.microsoft.com/office/2009/outspace/metadata"/>
+  </ds:schemaRefs>
+</ds:datastoreItem>
+</file>
+
+<file path=customXml/itemProps3.xml><?xml version="1.0" encoding="utf-8"?>
 <ds:datastoreItem xmlns:ds="http://schemas.openxmlformats.org/officeDocument/2006/customXml" ds:itemID="{704438DA-1B04-48D9-A64B-7C1AC890077E}">
   <ds:schemaRefs>
     <ds:schemaRef ds:uri="http://schemas.openxmlformats.org/officeDocument/2006/bibliography"/>
   </ds:schemaRefs>
 </ds:datastoreItem>
-</file>
-
-<file path=customXml/itemProps3.xml><?xml version="1.0" encoding="utf-8"?>
-<ds:datastoreItem xmlns:ds="http://schemas.openxmlformats.org/officeDocument/2006/customXml" ds:itemID="{82F762DA-57FE-4DB2-A5C9-E5D4ACBFE43A}">
-  <ds:schemaRefs>
-    <ds:schemaRef ds:uri="http://schemas.microsoft.com/office/2009/outspace/metadata"/>
-  </ds:schemaRefs>
-</ds:datastoreItem>
 </file>
</xml_diff>

<commit_message>
add di 1 ci xiu gai
</commit_message>
<xml_diff>
--- a/readme.docx
+++ b/readme.docx
@@ -137,20 +137,15 @@
         <w:rPr>
           <w:rFonts w:hint="eastAsia"/>
         </w:rPr>
-        <w:t>今天天气不错啊</w:t>
-      </w:r>
-    </w:p>
-    <w:p>
-      <w:pPr>
-        <w:rPr>
-          <w:rFonts w:hint="eastAsia"/>
-        </w:rPr>
-      </w:pPr>
-      <w:r>
-        <w:rPr>
-          <w:rFonts w:hint="eastAsia"/>
-        </w:rPr>
-        <w:t>心情也很好</w:t>
+        <w:t>今天天气很好</w:t>
+      </w:r>
+    </w:p>
+    <w:p>
+      <w:r>
+        <w:rPr>
+          <w:rFonts w:hint="eastAsia"/>
+        </w:rPr>
+        <w:t>心情也不错</w:t>
       </w:r>
     </w:p>
     <w:sectPr>
@@ -161,6 +156,44 @@
     </w:sectPr>
   </w:body>
 </w:document>
+</file>
+
+<file path=word/endnotes.xml><?xml version="1.0" encoding="utf-8"?>
+<w:endnotes xmlns:wpc="http://schemas.microsoft.com/office/word/2010/wordprocessingCanvas" xmlns:cx="http://schemas.microsoft.com/office/drawing/2014/chartex" xmlns:cx1="http://schemas.microsoft.com/office/drawing/2015/9/8/chartex" xmlns:cx2="http://schemas.microsoft.com/office/drawing/2015/10/21/chartex" xmlns:cx3="http://schemas.microsoft.com/office/drawing/2016/5/9/chartex" xmlns:cx4="http://schemas.microsoft.com/office/drawing/2016/5/10/chartex" xmlns:cx5="http://schemas.microsoft.com/office/drawing/2016/5/11/chartex" xmlns:cx6="http://schemas.microsoft.com/office/drawing/2016/5/12/chartex" xmlns:cx7="http://schemas.microsoft.com/office/drawing/2016/5/13/chartex" xmlns:cx8="http://schemas.microsoft.com/office/drawing/2016/5/14/chartex" xmlns:mc="http://schemas.openxmlformats.org/markup-compatibility/2006" xmlns:aink="http://schemas.microsoft.com/office/drawing/2016/ink" xmlns:am3d="http://schemas.microsoft.com/office/drawing/2017/model3d" xmlns:o="urn:schemas-microsoft-com:office:office" xmlns:oel="http://schemas.microsoft.com/office/2019/extlst" xmlns:r="http://schemas.openxmlformats.org/officeDocument/2006/relationships" xmlns:m="http://schemas.openxmlformats.org/officeDocument/2006/math" xmlns:v="urn:schemas-microsoft-com:vml" xmlns:wp14="http://schemas.microsoft.com/office/word/2010/wordprocessingDrawing" xmlns:wp="http://schemas.openxmlformats.org/drawingml/2006/wordprocessingDrawing" xmlns:w10="urn:schemas-microsoft-com:office:word" xmlns:w="http://schemas.openxmlformats.org/wordprocessingml/2006/main" xmlns:w14="http://schemas.microsoft.com/office/word/2010/wordml" xmlns:w15="http://schemas.microsoft.com/office/word/2012/wordml" xmlns:w16cex="http://schemas.microsoft.com/office/word/2018/wordml/cex" xmlns:w16cid="http://schemas.microsoft.com/office/word/2016/wordml/cid" xmlns:w16="http://schemas.microsoft.com/office/word/2018/wordml" xmlns:w16sdtdh="http://schemas.microsoft.com/office/word/2020/wordml/sdtdatahash" xmlns:w16se="http://schemas.microsoft.com/office/word/2015/wordml/symex" xmlns:wpg="http://schemas.microsoft.com/office/word/2010/wordprocessingGroup" xmlns:wpi="http://schemas.microsoft.com/office/word/2010/wordprocessingInk" xmlns:wne="http://schemas.microsoft.com/office/word/2006/wordml" xmlns:wps="http://schemas.microsoft.com/office/word/2010/wordprocessingShape" mc:Ignorable="w14 w15 w16se w16cid w16 w16cex w16sdtdh wp14">
+  <w:endnote w:type="separator" w:id="-1">
+    <w:p>
+      <w:r>
+        <w:separator/>
+      </w:r>
+    </w:p>
+  </w:endnote>
+  <w:endnote w:type="continuationSeparator" w:id="0">
+    <w:p>
+      <w:r>
+        <w:continuationSeparator/>
+      </w:r>
+    </w:p>
+  </w:endnote>
+</w:endnotes>
+</file>
+
+<file path=word/footnotes.xml><?xml version="1.0" encoding="utf-8"?>
+<w:footnotes xmlns:wpc="http://schemas.microsoft.com/office/word/2010/wordprocessingCanvas" xmlns:cx="http://schemas.microsoft.com/office/drawing/2014/chartex" xmlns:cx1="http://schemas.microsoft.com/office/drawing/2015/9/8/chartex" xmlns:cx2="http://schemas.microsoft.com/office/drawing/2015/10/21/chartex" xmlns:cx3="http://schemas.microsoft.com/office/drawing/2016/5/9/chartex" xmlns:cx4="http://schemas.microsoft.com/office/drawing/2016/5/10/chartex" xmlns:cx5="http://schemas.microsoft.com/office/drawing/2016/5/11/chartex" xmlns:cx6="http://schemas.microsoft.com/office/drawing/2016/5/12/chartex" xmlns:cx7="http://schemas.microsoft.com/office/drawing/2016/5/13/chartex" xmlns:cx8="http://schemas.microsoft.com/office/drawing/2016/5/14/chartex" xmlns:mc="http://schemas.openxmlformats.org/markup-compatibility/2006" xmlns:aink="http://schemas.microsoft.com/office/drawing/2016/ink" xmlns:am3d="http://schemas.microsoft.com/office/drawing/2017/model3d" xmlns:o="urn:schemas-microsoft-com:office:office" xmlns:oel="http://schemas.microsoft.com/office/2019/extlst" xmlns:r="http://schemas.openxmlformats.org/officeDocument/2006/relationships" xmlns:m="http://schemas.openxmlformats.org/officeDocument/2006/math" xmlns:v="urn:schemas-microsoft-com:vml" xmlns:wp14="http://schemas.microsoft.com/office/word/2010/wordprocessingDrawing" xmlns:wp="http://schemas.openxmlformats.org/drawingml/2006/wordprocessingDrawing" xmlns:w10="urn:schemas-microsoft-com:office:word" xmlns:w="http://schemas.openxmlformats.org/wordprocessingml/2006/main" xmlns:w14="http://schemas.microsoft.com/office/word/2010/wordml" xmlns:w15="http://schemas.microsoft.com/office/word/2012/wordml" xmlns:w16cex="http://schemas.microsoft.com/office/word/2018/wordml/cex" xmlns:w16cid="http://schemas.microsoft.com/office/word/2016/wordml/cid" xmlns:w16="http://schemas.microsoft.com/office/word/2018/wordml" xmlns:w16sdtdh="http://schemas.microsoft.com/office/word/2020/wordml/sdtdatahash" xmlns:w16se="http://schemas.microsoft.com/office/word/2015/wordml/symex" xmlns:wpg="http://schemas.microsoft.com/office/word/2010/wordprocessingGroup" xmlns:wpi="http://schemas.microsoft.com/office/word/2010/wordprocessingInk" xmlns:wne="http://schemas.microsoft.com/office/word/2006/wordml" xmlns:wps="http://schemas.microsoft.com/office/word/2010/wordprocessingShape" mc:Ignorable="w14 w15 w16se w16cid w16 w16cex w16sdtdh wp14">
+  <w:footnote w:type="separator" w:id="-1">
+    <w:p>
+      <w:r>
+        <w:separator/>
+      </w:r>
+    </w:p>
+  </w:footnote>
+  <w:footnote w:type="continuationSeparator" w:id="0">
+    <w:p>
+      <w:r>
+        <w:continuationSeparator/>
+      </w:r>
+    </w:p>
+  </w:footnote>
+</w:footnotes>
 </file>
 
 <file path=word/styles.xml><?xml version="1.0" encoding="utf-8"?>
@@ -591,6 +624,71 @@
     <w:semiHidden/>
     <w:unhideWhenUsed/>
   </w:style>
+  <w:style w:type="paragraph" w:styleId="a3">
+    <w:name w:val="header"/>
+    <w:basedOn w:val="a"/>
+    <w:link w:val="a4"/>
+    <w:uiPriority w:val="99"/>
+    <w:unhideWhenUsed/>
+    <w:rsid w:val="00657650"/>
+    <w:pPr>
+      <w:pBdr>
+        <w:bottom w:val="single" w:sz="6" w:space="1" w:color="auto"/>
+      </w:pBdr>
+      <w:tabs>
+        <w:tab w:val="center" w:pos="4153"/>
+        <w:tab w:val="right" w:pos="8306"/>
+      </w:tabs>
+      <w:snapToGrid w:val="0"/>
+      <w:jc w:val="center"/>
+    </w:pPr>
+    <w:rPr>
+      <w:sz w:val="18"/>
+      <w:szCs w:val="18"/>
+    </w:rPr>
+  </w:style>
+  <w:style w:type="character" w:customStyle="1" w:styleId="a4">
+    <w:name w:val="页眉 字符"/>
+    <w:basedOn w:val="a0"/>
+    <w:link w:val="a3"/>
+    <w:uiPriority w:val="99"/>
+    <w:rsid w:val="00657650"/>
+    <w:rPr>
+      <w:sz w:val="18"/>
+      <w:szCs w:val="18"/>
+    </w:rPr>
+  </w:style>
+  <w:style w:type="paragraph" w:styleId="a5">
+    <w:name w:val="footer"/>
+    <w:basedOn w:val="a"/>
+    <w:link w:val="a6"/>
+    <w:uiPriority w:val="99"/>
+    <w:unhideWhenUsed/>
+    <w:rsid w:val="00657650"/>
+    <w:pPr>
+      <w:tabs>
+        <w:tab w:val="center" w:pos="4153"/>
+        <w:tab w:val="right" w:pos="8306"/>
+      </w:tabs>
+      <w:snapToGrid w:val="0"/>
+      <w:jc w:val="left"/>
+    </w:pPr>
+    <w:rPr>
+      <w:sz w:val="18"/>
+      <w:szCs w:val="18"/>
+    </w:rPr>
+  </w:style>
+  <w:style w:type="character" w:customStyle="1" w:styleId="a6">
+    <w:name w:val="页脚 字符"/>
+    <w:basedOn w:val="a0"/>
+    <w:link w:val="a5"/>
+    <w:uiPriority w:val="99"/>
+    <w:rsid w:val="00657650"/>
+    <w:rPr>
+      <w:sz w:val="18"/>
+      <w:szCs w:val="18"/>
+    </w:rPr>
+  </w:style>
 </w:styles>
 </file>
 

</xml_diff>

<commit_message>
add di 2 ci xiu gai
</commit_message>
<xml_diff>
--- a/readme.docx
+++ b/readme.docx
@@ -146,6 +146,19 @@
           <w:rFonts w:hint="eastAsia"/>
         </w:rPr>
         <w:t>心情也不错</w:t>
+      </w:r>
+    </w:p>
+    <w:p>
+      <w:pPr>
+        <w:rPr>
+          <w:rFonts w:hint="eastAsia"/>
+        </w:rPr>
+      </w:pPr>
+      <w:r>
+        <w:rPr>
+          <w:rFonts w:hint="eastAsia"/>
+        </w:rPr>
+        <w:t>埃斯发士大夫fd</w:t>
       </w:r>
     </w:p>
     <w:sectPr>

</xml_diff>